<commit_message>
LAB1 - preguntas y pantallasos
</commit_message>
<xml_diff>
--- a/LAB1.docx
+++ b/LAB1.docx
@@ -1,6 +1,6 @@
 
 <file path=word/document.xml><?xml version="1.0" encoding="utf-8"?>
-<w:document xmlns:wpc="http://schemas.microsoft.com/office/word/2010/wordprocessingCanvas" xmlns:cx="http://schemas.microsoft.com/office/drawing/2014/chartex" xmlns:cx1="http://schemas.microsoft.com/office/drawing/2015/9/8/chartex" xmlns:cx2="http://schemas.microsoft.com/office/drawing/2015/10/21/chartex" xmlns:cx3="http://schemas.microsoft.com/office/drawing/2016/5/9/chartex" xmlns:cx4="http://schemas.microsoft.com/office/drawing/2016/5/10/chartex" xmlns:cx5="http://schemas.microsoft.com/office/drawing/2016/5/11/chartex" xmlns:cx6="http://schemas.microsoft.com/office/drawing/2016/5/12/chartex" xmlns:cx7="http://schemas.microsoft.com/office/drawing/2016/5/13/chartex" xmlns:cx8="http://schemas.microsoft.com/office/drawing/2016/5/14/chartex" xmlns:mc="http://schemas.openxmlformats.org/markup-compatibility/2006" xmlns:aink="http://schemas.microsoft.com/office/drawing/2016/ink" xmlns:am3d="http://schemas.microsoft.com/office/drawing/2017/model3d" xmlns:o="urn:schemas-microsoft-com:office:office" xmlns:r="http://schemas.openxmlformats.org/officeDocument/2006/relationships" xmlns:m="http://schemas.openxmlformats.org/officeDocument/2006/math" xmlns:v="urn:schemas-microsoft-com:vml" xmlns:wp14="http://schemas.microsoft.com/office/word/2010/wordprocessingDrawing" xmlns:wp="http://schemas.openxmlformats.org/drawingml/2006/wordprocessingDrawing" xmlns:w10="urn:schemas-microsoft-com:office:word" xmlns:w="http://schemas.openxmlformats.org/wordprocessingml/2006/main" xmlns:w14="http://schemas.microsoft.com/office/word/2010/wordml" xmlns:w15="http://schemas.microsoft.com/office/word/2012/wordml" xmlns:w16cid="http://schemas.microsoft.com/office/word/2016/wordml/cid" xmlns:w16se="http://schemas.microsoft.com/office/word/2015/wordml/symex" xmlns:wpg="http://schemas.microsoft.com/office/word/2010/wordprocessingGroup" xmlns:wpi="http://schemas.microsoft.com/office/word/2010/wordprocessingInk" xmlns:wne="http://schemas.microsoft.com/office/word/2006/wordml" xmlns:wps="http://schemas.microsoft.com/office/word/2010/wordprocessingShape" mc:Ignorable="w14 w15 w16se w16cid wp14">
+<w:document xmlns:wpc="http://schemas.microsoft.com/office/word/2010/wordprocessingCanvas" xmlns:cx="http://schemas.microsoft.com/office/drawing/2014/chartex" xmlns:cx1="http://schemas.microsoft.com/office/drawing/2015/9/8/chartex" xmlns:cx2="http://schemas.microsoft.com/office/drawing/2015/10/21/chartex" xmlns:cx3="http://schemas.microsoft.com/office/drawing/2016/5/9/chartex" xmlns:cx4="http://schemas.microsoft.com/office/drawing/2016/5/10/chartex" xmlns:cx5="http://schemas.microsoft.com/office/drawing/2016/5/11/chartex" xmlns:cx6="http://schemas.microsoft.com/office/drawing/2016/5/12/chartex" xmlns:cx7="http://schemas.microsoft.com/office/drawing/2016/5/13/chartex" xmlns:cx8="http://schemas.microsoft.com/office/drawing/2016/5/14/chartex" xmlns:mc="http://schemas.openxmlformats.org/markup-compatibility/2006" xmlns:aink="http://schemas.microsoft.com/office/drawing/2016/ink" xmlns:am3d="http://schemas.microsoft.com/office/drawing/2017/model3d" xmlns:o="urn:schemas-microsoft-com:office:office" xmlns:oel="http://schemas.microsoft.com/office/2019/extlst" xmlns:r="http://schemas.openxmlformats.org/officeDocument/2006/relationships" xmlns:m="http://schemas.openxmlformats.org/officeDocument/2006/math" xmlns:v="urn:schemas-microsoft-com:vml" xmlns:wp14="http://schemas.microsoft.com/office/word/2010/wordprocessingDrawing" xmlns:wp="http://schemas.openxmlformats.org/drawingml/2006/wordprocessingDrawing" xmlns:w10="urn:schemas-microsoft-com:office:word" xmlns:w="http://schemas.openxmlformats.org/wordprocessingml/2006/main" xmlns:w14="http://schemas.microsoft.com/office/word/2010/wordml" xmlns:w15="http://schemas.microsoft.com/office/word/2012/wordml" xmlns:w16cex="http://schemas.microsoft.com/office/word/2018/wordml/cex" xmlns:w16cid="http://schemas.microsoft.com/office/word/2016/wordml/cid" xmlns:w16="http://schemas.microsoft.com/office/word/2018/wordml" xmlns:w16du="http://schemas.microsoft.com/office/word/2023/wordml/word16du" xmlns:w16sdtdh="http://schemas.microsoft.com/office/word/2020/wordml/sdtdatahash" xmlns:w16sdtfl="http://schemas.microsoft.com/office/word/2024/wordml/sdtformatlock" xmlns:w16se="http://schemas.microsoft.com/office/word/2015/wordml/symex" xmlns:wpg="http://schemas.microsoft.com/office/word/2010/wordprocessingGroup" xmlns:wpi="http://schemas.microsoft.com/office/word/2010/wordprocessingInk" xmlns:wne="http://schemas.microsoft.com/office/word/2006/wordml" xmlns:wps="http://schemas.microsoft.com/office/word/2010/wordprocessingShape" mc:Ignorable="w14 w15 w16se w16cid w16 w16cex w16sdtdh w16sdtfl w16du wp14">
   <w:body>
     <w:p>
       <w:pPr>
@@ -8,12 +8,14 @@
         <w:rPr>
           <w:sz w:val="52"/>
           <w:szCs w:val="52"/>
+          <w:lang w:val="es-CO"/>
         </w:rPr>
       </w:pPr>
       <w:r>
         <w:rPr>
           <w:sz w:val="52"/>
           <w:szCs w:val="52"/>
+          <w:lang w:val="es-CO"/>
         </w:rPr>
         <w:t>LAB #1</w:t>
       </w:r>
@@ -23,125 +25,168 @@
         <w:rPr>
           <w:sz w:val="24"/>
           <w:szCs w:val="24"/>
-        </w:rPr>
-      </w:pPr>
+          <w:lang w:val="es-CO"/>
+        </w:rPr>
+      </w:pPr>
+      <w:r>
+        <w:rPr>
+          <w:sz w:val="24"/>
+          <w:szCs w:val="24"/>
+          <w:lang w:val="es-CO"/>
+        </w:rPr>
+        <w:t>Integrantes:</w:t>
+      </w:r>
+      <w:r>
+        <w:rPr>
+          <w:sz w:val="24"/>
+          <w:szCs w:val="24"/>
+          <w:lang w:val="es-CO"/>
+        </w:rPr>
+        <w:br/>
+      </w:r>
+      <w:r>
+        <w:rPr>
+          <w:sz w:val="24"/>
+          <w:szCs w:val="24"/>
+          <w:lang w:val="es-CO"/>
+        </w:rPr>
+        <w:tab/>
+        <w:t>Daniel Eduardo Useche Pinilla</w:t>
+      </w:r>
+    </w:p>
+    <w:p>
+      <w:pPr>
+        <w:pStyle w:val="Prrafodelista"/>
+        <w:ind w:left="0"/>
+        <w:rPr>
+          <w:sz w:val="24"/>
+          <w:szCs w:val="24"/>
+          <w:lang w:val="es-CO"/>
+        </w:rPr>
+      </w:pPr>
+      <w:r>
+        <w:rPr>
+          <w:sz w:val="24"/>
+          <w:szCs w:val="24"/>
+          <w:lang w:val="es-CO"/>
+        </w:rPr>
+        <w:tab/>
+      </w:r>
+      <w:r>
+        <w:rPr>
+          <w:sz w:val="24"/>
+          <w:szCs w:val="24"/>
+          <w:lang w:val="es-CO"/>
+        </w:rPr>
+        <w:t xml:space="preserve">Jared </w:t>
+      </w:r>
       <w:proofErr w:type="spellStart"/>
       <w:r>
         <w:rPr>
           <w:sz w:val="24"/>
           <w:szCs w:val="24"/>
-        </w:rPr>
-        <w:t>Integrantes</w:t>
+          <w:lang w:val="es-CO"/>
+        </w:rPr>
+        <w:t>Sebastian</w:t>
       </w:r>
       <w:proofErr w:type="spellEnd"/>
       <w:r>
         <w:rPr>
           <w:sz w:val="24"/>
           <w:szCs w:val="24"/>
+          <w:lang w:val="es-CO"/>
+        </w:rPr>
+        <w:t xml:space="preserve"> Farfan </w:t>
+      </w:r>
+    </w:p>
+    <w:p>
+      <w:pPr>
+        <w:pStyle w:val="Prrafodelista"/>
+        <w:ind w:left="0"/>
+        <w:rPr>
+          <w:sz w:val="24"/>
+          <w:szCs w:val="24"/>
+        </w:rPr>
+      </w:pPr>
+      <w:r>
+        <w:rPr>
+          <w:sz w:val="24"/>
+          <w:szCs w:val="24"/>
+        </w:rPr>
+        <w:t>Repository Link:</w:t>
+      </w:r>
+    </w:p>
+    <w:p>
+      <w:pPr>
+        <w:rPr>
+          <w:sz w:val="24"/>
+          <w:szCs w:val="24"/>
+          <w:u w:val="single"/>
+        </w:rPr>
+      </w:pPr>
+      <w:r>
+        <w:rPr>
+          <w:sz w:val="24"/>
+          <w:szCs w:val="24"/>
+        </w:rPr>
+        <w:tab/>
+      </w:r>
+      <w:hyperlink r:id="rId5" w:history="1">
+        <w:proofErr w:type="spellStart"/>
+        <w:r>
+          <w:rPr>
+            <w:rStyle w:val="Hipervnculo"/>
+            <w:sz w:val="24"/>
+            <w:szCs w:val="24"/>
+          </w:rPr>
+          <w:t>R</w:t>
+        </w:r>
+        <w:r>
+          <w:rPr>
+            <w:rStyle w:val="Hipervnculo"/>
+            <w:sz w:val="24"/>
+            <w:szCs w:val="24"/>
+          </w:rPr>
+          <w:t>e</w:t>
+        </w:r>
+        <w:r>
+          <w:rPr>
+            <w:rStyle w:val="Hipervnculo"/>
+            <w:sz w:val="24"/>
+            <w:szCs w:val="24"/>
+          </w:rPr>
+          <w:t>positorio</w:t>
+        </w:r>
+        <w:proofErr w:type="spellEnd"/>
+      </w:hyperlink>
+    </w:p>
+    <w:p>
+      <w:pPr>
+        <w:rPr>
+          <w:sz w:val="24"/>
+          <w:szCs w:val="24"/>
+        </w:rPr>
+      </w:pPr>
+      <w:proofErr w:type="spellStart"/>
+      <w:r>
+        <w:rPr>
+          <w:sz w:val="24"/>
+          <w:szCs w:val="24"/>
+        </w:rPr>
+        <w:t>Preguntas</w:t>
+      </w:r>
+      <w:proofErr w:type="spellEnd"/>
+      <w:r>
+        <w:rPr>
+          <w:sz w:val="24"/>
+          <w:szCs w:val="24"/>
         </w:rPr>
         <w:t>:</w:t>
       </w:r>
-      <w:r>
-        <w:rPr>
-          <w:sz w:val="24"/>
-          <w:szCs w:val="24"/>
-        </w:rPr>
-        <w:br/>
-      </w:r>
-      <w:r>
-        <w:rPr>
-          <w:sz w:val="24"/>
-          <w:szCs w:val="24"/>
-        </w:rPr>
-        <w:tab/>
-        <w:t xml:space="preserve">Daniel Eduardo </w:t>
-      </w:r>
-      <w:proofErr w:type="spellStart"/>
-      <w:r>
-        <w:rPr>
-          <w:sz w:val="24"/>
-          <w:szCs w:val="24"/>
-        </w:rPr>
-        <w:t>Useche</w:t>
-      </w:r>
-      <w:proofErr w:type="spellEnd"/>
-      <w:r>
-        <w:rPr>
-          <w:sz w:val="24"/>
-          <w:szCs w:val="24"/>
-        </w:rPr>
-        <w:t xml:space="preserve"> Pinilla</w:t>
-      </w:r>
-    </w:p>
-    <w:p>
-      <w:pPr>
-        <w:rPr>
-          <w:sz w:val="24"/>
-          <w:szCs w:val="24"/>
-        </w:rPr>
-      </w:pPr>
-      <w:r>
-        <w:rPr>
-          <w:sz w:val="24"/>
-          <w:szCs w:val="24"/>
-        </w:rPr>
-        <w:tab/>
-        <w:t xml:space="preserve">Jared Sebastian </w:t>
-      </w:r>
-      <w:proofErr w:type="spellStart"/>
-      <w:r>
-        <w:rPr>
-          <w:sz w:val="24"/>
-          <w:szCs w:val="24"/>
-        </w:rPr>
-        <w:t>Farfan</w:t>
-      </w:r>
-      <w:proofErr w:type="spellEnd"/>
-      <w:r>
-        <w:rPr>
-          <w:sz w:val="24"/>
-          <w:szCs w:val="24"/>
-        </w:rPr>
-        <w:t xml:space="preserve"> </w:t>
-      </w:r>
-      <w:bookmarkStart w:id="0" w:name="_GoBack"/>
-      <w:bookmarkEnd w:id="0"/>
-    </w:p>
-    <w:p>
-      <w:pPr>
-        <w:rPr>
-          <w:sz w:val="24"/>
-          <w:szCs w:val="24"/>
-        </w:rPr>
-      </w:pPr>
-      <w:proofErr w:type="spellStart"/>
-      <w:r>
-        <w:rPr>
-          <w:sz w:val="24"/>
-          <w:szCs w:val="24"/>
-        </w:rPr>
-        <w:t>Preguntas</w:t>
-      </w:r>
-      <w:proofErr w:type="spellEnd"/>
-      <w:r>
-        <w:rPr>
-          <w:sz w:val="24"/>
-          <w:szCs w:val="24"/>
-        </w:rPr>
-        <w:t>:</w:t>
-      </w:r>
-    </w:p>
-    <w:p>
-      <w:pPr>
-        <w:rPr>
-          <w:sz w:val="24"/>
-          <w:szCs w:val="24"/>
-        </w:rPr>
-      </w:pPr>
-    </w:p>
-    <w:p>
-      <w:pPr>
-        <w:pStyle w:val="ListParagraph"/>
+    </w:p>
+    <w:p>
+      <w:pPr>
+        <w:pStyle w:val="Prrafodelista"/>
         <w:numPr>
           <w:ilvl w:val="0"/>
           <w:numId w:val="1"/>
@@ -156,7 +201,7 @@
           <w:sz w:val="24"/>
           <w:szCs w:val="24"/>
         </w:rPr>
-        <w:t xml:space="preserve">Hay una major </w:t>
+        <w:t xml:space="preserve">¿Que </w:t>
       </w:r>
       <w:proofErr w:type="spellStart"/>
       <w:r>
@@ -164,7 +209,7 @@
           <w:sz w:val="24"/>
           <w:szCs w:val="24"/>
         </w:rPr>
-        <w:t>manera</w:t>
+        <w:t>sucedió</w:t>
       </w:r>
       <w:proofErr w:type="spellEnd"/>
       <w:r>
@@ -172,198 +217,39 @@
           <w:sz w:val="24"/>
           <w:szCs w:val="24"/>
         </w:rPr>
-        <w:t xml:space="preserve"> de </w:t>
-      </w:r>
-      <w:proofErr w:type="spellStart"/>
-      <w:r>
-        <w:rPr>
-          <w:sz w:val="24"/>
-          <w:szCs w:val="24"/>
-        </w:rPr>
-        <w:t>trabajar</w:t>
-      </w:r>
-      <w:proofErr w:type="spellEnd"/>
-      <w:r>
-        <w:rPr>
-          <w:sz w:val="24"/>
-          <w:szCs w:val="24"/>
-        </w:rPr>
-        <w:t xml:space="preserve"> con </w:t>
-      </w:r>
-      <w:proofErr w:type="spellStart"/>
-      <w:r>
-        <w:rPr>
-          <w:sz w:val="24"/>
-          <w:szCs w:val="24"/>
-        </w:rPr>
-        <w:t>github</w:t>
-      </w:r>
-      <w:proofErr w:type="spellEnd"/>
-      <w:r>
-        <w:rPr>
-          <w:sz w:val="24"/>
-          <w:szCs w:val="24"/>
-        </w:rPr>
-        <w:t xml:space="preserve">, con las </w:t>
-      </w:r>
-      <w:proofErr w:type="spellStart"/>
-      <w:r>
-        <w:rPr>
-          <w:sz w:val="24"/>
-          <w:szCs w:val="24"/>
-        </w:rPr>
-        <w:t>ramas</w:t>
-      </w:r>
-      <w:proofErr w:type="spellEnd"/>
-      <w:r>
-        <w:rPr>
-          <w:sz w:val="24"/>
-          <w:szCs w:val="24"/>
-        </w:rPr>
-        <w:t xml:space="preserve">, </w:t>
-      </w:r>
-      <w:proofErr w:type="gramStart"/>
-      <w:r>
-        <w:rPr>
-          <w:sz w:val="24"/>
-          <w:szCs w:val="24"/>
-        </w:rPr>
-        <w:t>hacienda  pull</w:t>
-      </w:r>
-      <w:proofErr w:type="gramEnd"/>
-      <w:r>
-        <w:rPr>
-          <w:sz w:val="24"/>
-          <w:szCs w:val="24"/>
-        </w:rPr>
-        <w:t xml:space="preserve"> </w:t>
-      </w:r>
-      <w:proofErr w:type="spellStart"/>
-      <w:r>
-        <w:rPr>
-          <w:sz w:val="24"/>
-          <w:szCs w:val="24"/>
-        </w:rPr>
-        <w:t>cada</w:t>
-      </w:r>
-      <w:proofErr w:type="spellEnd"/>
-      <w:r>
-        <w:rPr>
-          <w:sz w:val="24"/>
-          <w:szCs w:val="24"/>
-        </w:rPr>
-        <w:t xml:space="preserve"> </w:t>
-      </w:r>
-      <w:proofErr w:type="spellStart"/>
-      <w:r>
-        <w:rPr>
-          <w:sz w:val="24"/>
-          <w:szCs w:val="24"/>
-        </w:rPr>
-        <w:t>corto</w:t>
-      </w:r>
-      <w:proofErr w:type="spellEnd"/>
-      <w:r>
-        <w:rPr>
-          <w:sz w:val="24"/>
-          <w:szCs w:val="24"/>
-        </w:rPr>
-        <w:t xml:space="preserve"> </w:t>
-      </w:r>
-      <w:proofErr w:type="spellStart"/>
-      <w:r>
-        <w:rPr>
-          <w:sz w:val="24"/>
-          <w:szCs w:val="24"/>
-        </w:rPr>
-        <w:t>tiempo</w:t>
-      </w:r>
-      <w:proofErr w:type="spellEnd"/>
-      <w:r>
-        <w:rPr>
-          <w:sz w:val="24"/>
-          <w:szCs w:val="24"/>
-        </w:rPr>
-        <w:t xml:space="preserve"> para </w:t>
-      </w:r>
-      <w:proofErr w:type="spellStart"/>
-      <w:r>
-        <w:rPr>
-          <w:sz w:val="24"/>
-          <w:szCs w:val="24"/>
-        </w:rPr>
-        <w:t>así</w:t>
-      </w:r>
-      <w:proofErr w:type="spellEnd"/>
-      <w:r>
-        <w:rPr>
-          <w:sz w:val="24"/>
-          <w:szCs w:val="24"/>
-        </w:rPr>
-        <w:t xml:space="preserve"> </w:t>
-      </w:r>
-      <w:proofErr w:type="spellStart"/>
-      <w:r>
-        <w:rPr>
-          <w:sz w:val="24"/>
-          <w:szCs w:val="24"/>
-        </w:rPr>
-        <w:t>poder</w:t>
-      </w:r>
-      <w:proofErr w:type="spellEnd"/>
-      <w:r>
-        <w:rPr>
-          <w:sz w:val="24"/>
-          <w:szCs w:val="24"/>
-        </w:rPr>
-        <w:t xml:space="preserve"> </w:t>
-      </w:r>
-      <w:proofErr w:type="spellStart"/>
-      <w:r>
-        <w:rPr>
-          <w:sz w:val="24"/>
-          <w:szCs w:val="24"/>
-        </w:rPr>
-        <w:t>trabajar</w:t>
-      </w:r>
-      <w:proofErr w:type="spellEnd"/>
-      <w:r>
-        <w:rPr>
-          <w:sz w:val="24"/>
-          <w:szCs w:val="24"/>
-        </w:rPr>
-        <w:t xml:space="preserve"> sin </w:t>
-      </w:r>
-      <w:proofErr w:type="spellStart"/>
-      <w:r>
-        <w:rPr>
-          <w:sz w:val="24"/>
-          <w:szCs w:val="24"/>
-        </w:rPr>
-        <w:t>conflictos</w:t>
-      </w:r>
-      <w:proofErr w:type="spellEnd"/>
-      <w:r>
-        <w:rPr>
-          <w:sz w:val="24"/>
-          <w:szCs w:val="24"/>
-        </w:rPr>
-        <w:t>.</w:t>
-      </w:r>
-    </w:p>
-    <w:p>
-      <w:pPr>
-        <w:pStyle w:val="ListParagraph"/>
+        <w:t>?</w:t>
+      </w:r>
+    </w:p>
+    <w:p>
+      <w:pPr>
+        <w:pStyle w:val="Prrafodelista"/>
         <w:ind w:left="1080"/>
         <w:rPr>
           <w:sz w:val="24"/>
           <w:szCs w:val="24"/>
-        </w:rPr>
-      </w:pPr>
-    </w:p>
-    <w:p>
-      <w:pPr>
-        <w:pStyle w:val="ListParagraph"/>
+          <w:lang w:val="es-CO"/>
+        </w:rPr>
+      </w:pPr>
+      <w:r>
+        <w:rPr>
+          <w:sz w:val="24"/>
+          <w:szCs w:val="24"/>
+          <w:lang w:val="es-CO"/>
+        </w:rPr>
+        <w:t>Se genero un problema d</w:t>
+      </w:r>
+      <w:r>
+        <w:rPr>
+          <w:sz w:val="24"/>
+          <w:szCs w:val="24"/>
+          <w:lang w:val="es-CO"/>
+        </w:rPr>
+        <w:t>e versiones el cual se genero por los cambias realizados entre colaboradores.</w:t>
+      </w:r>
+    </w:p>
+    <w:p>
+      <w:pPr>
+        <w:pStyle w:val="Prrafodelista"/>
         <w:numPr>
           <w:ilvl w:val="0"/>
           <w:numId w:val="1"/>
@@ -371,211 +257,136 @@
         <w:rPr>
           <w:sz w:val="24"/>
           <w:szCs w:val="24"/>
-        </w:rPr>
-      </w:pPr>
-      <w:r>
-        <w:rPr>
-          <w:sz w:val="24"/>
-          <w:szCs w:val="24"/>
-        </w:rPr>
-        <w:t xml:space="preserve">Un pull request es una </w:t>
+          <w:lang w:val="es-CO"/>
+        </w:rPr>
+      </w:pPr>
+      <w:r>
+        <w:rPr>
+          <w:sz w:val="24"/>
+          <w:szCs w:val="24"/>
+          <w:lang w:val="es-CO"/>
+        </w:rPr>
+        <w:t xml:space="preserve">¿Hay una mejor forma de trabajar con </w:t>
       </w:r>
       <w:proofErr w:type="spellStart"/>
       <w:r>
         <w:rPr>
           <w:sz w:val="24"/>
           <w:szCs w:val="24"/>
-        </w:rPr>
-        <w:t>manera</w:t>
+          <w:lang w:val="es-CO"/>
+        </w:rPr>
+        <w:t>git</w:t>
       </w:r>
       <w:proofErr w:type="spellEnd"/>
       <w:r>
         <w:rPr>
           <w:sz w:val="24"/>
           <w:szCs w:val="24"/>
-        </w:rPr>
-        <w:t xml:space="preserve"> de </w:t>
+          <w:lang w:val="es-CO"/>
+        </w:rPr>
+        <w:t xml:space="preserve"> para no tener conflictos?</w:t>
+      </w:r>
+    </w:p>
+    <w:p>
+      <w:pPr>
+        <w:pStyle w:val="Prrafodelista"/>
+        <w:ind w:left="1080"/>
+        <w:rPr>
+          <w:sz w:val="24"/>
+          <w:szCs w:val="24"/>
+          <w:lang w:val="es-CO"/>
+        </w:rPr>
+      </w:pPr>
+      <w:r>
+        <w:rPr>
+          <w:sz w:val="24"/>
+          <w:szCs w:val="24"/>
+          <w:lang w:val="es-CO"/>
+        </w:rPr>
+        <w:t>Hay una m</w:t>
+      </w:r>
+      <w:r>
+        <w:rPr>
+          <w:sz w:val="24"/>
+          <w:szCs w:val="24"/>
+          <w:lang w:val="es-CO"/>
+        </w:rPr>
+        <w:t>e</w:t>
+      </w:r>
+      <w:r>
+        <w:rPr>
+          <w:sz w:val="24"/>
+          <w:szCs w:val="24"/>
+          <w:lang w:val="es-CO"/>
+        </w:rPr>
+        <w:t xml:space="preserve">jor manera de trabajar con </w:t>
       </w:r>
       <w:proofErr w:type="spellStart"/>
       <w:r>
         <w:rPr>
           <w:sz w:val="24"/>
           <w:szCs w:val="24"/>
-        </w:rPr>
-        <w:t>revisar</w:t>
+          <w:lang w:val="es-CO"/>
+        </w:rPr>
+        <w:t>github</w:t>
       </w:r>
       <w:proofErr w:type="spellEnd"/>
       <w:r>
         <w:rPr>
           <w:sz w:val="24"/>
           <w:szCs w:val="24"/>
-        </w:rPr>
-        <w:t xml:space="preserve"> los </w:t>
+          <w:lang w:val="es-CO"/>
+        </w:rPr>
+        <w:t xml:space="preserve">, con las ramas, </w:t>
+      </w:r>
+      <w:proofErr w:type="gramStart"/>
+      <w:r>
+        <w:rPr>
+          <w:sz w:val="24"/>
+          <w:szCs w:val="24"/>
+          <w:lang w:val="es-CO"/>
+        </w:rPr>
+        <w:t>haciend</w:t>
+      </w:r>
+      <w:r>
+        <w:rPr>
+          <w:sz w:val="24"/>
+          <w:szCs w:val="24"/>
+          <w:lang w:val="es-CO"/>
+        </w:rPr>
+        <w:t>o</w:t>
+      </w:r>
+      <w:r>
+        <w:rPr>
+          <w:sz w:val="24"/>
+          <w:szCs w:val="24"/>
+          <w:lang w:val="es-CO"/>
+        </w:rPr>
+        <w:t xml:space="preserve">  </w:t>
       </w:r>
       <w:proofErr w:type="spellStart"/>
       <w:r>
         <w:rPr>
           <w:sz w:val="24"/>
           <w:szCs w:val="24"/>
-        </w:rPr>
-        <w:t>cambios</w:t>
+          <w:lang w:val="es-CO"/>
+        </w:rPr>
+        <w:t>pull</w:t>
       </w:r>
       <w:proofErr w:type="spellEnd"/>
-      <w:r>
-        <w:rPr>
-          <w:sz w:val="24"/>
-          <w:szCs w:val="24"/>
-        </w:rPr>
-        <w:t xml:space="preserve"> que he </w:t>
-      </w:r>
-      <w:proofErr w:type="spellStart"/>
-      <w:r>
-        <w:rPr>
-          <w:sz w:val="24"/>
-          <w:szCs w:val="24"/>
-        </w:rPr>
-        <w:t>hecho</w:t>
-      </w:r>
-      <w:proofErr w:type="spellEnd"/>
-      <w:r>
-        <w:rPr>
-          <w:sz w:val="24"/>
-          <w:szCs w:val="24"/>
-        </w:rPr>
-        <w:t xml:space="preserve"> </w:t>
-      </w:r>
-      <w:proofErr w:type="spellStart"/>
-      <w:r>
-        <w:rPr>
-          <w:sz w:val="24"/>
-          <w:szCs w:val="24"/>
-        </w:rPr>
-        <w:t>en</w:t>
-      </w:r>
-      <w:proofErr w:type="spellEnd"/>
-      <w:r>
-        <w:rPr>
-          <w:sz w:val="24"/>
-          <w:szCs w:val="24"/>
-        </w:rPr>
-        <w:t xml:space="preserve"> mis </w:t>
-      </w:r>
-      <w:proofErr w:type="spellStart"/>
-      <w:r>
-        <w:rPr>
-          <w:sz w:val="24"/>
-          <w:szCs w:val="24"/>
-        </w:rPr>
-        <w:t>ramas</w:t>
-      </w:r>
-      <w:proofErr w:type="spellEnd"/>
-      <w:r>
-        <w:rPr>
-          <w:sz w:val="24"/>
-          <w:szCs w:val="24"/>
-        </w:rPr>
-        <w:t xml:space="preserve"> para </w:t>
-      </w:r>
-      <w:proofErr w:type="spellStart"/>
-      <w:r>
-        <w:rPr>
-          <w:sz w:val="24"/>
-          <w:szCs w:val="24"/>
-        </w:rPr>
-        <w:t>poder</w:t>
-      </w:r>
-      <w:proofErr w:type="spellEnd"/>
-      <w:r>
-        <w:rPr>
-          <w:sz w:val="24"/>
-          <w:szCs w:val="24"/>
-        </w:rPr>
-        <w:t xml:space="preserve"> </w:t>
-      </w:r>
-      <w:proofErr w:type="spellStart"/>
-      <w:r>
-        <w:rPr>
-          <w:sz w:val="24"/>
-          <w:szCs w:val="24"/>
-        </w:rPr>
-        <w:t>hacer</w:t>
-      </w:r>
-      <w:proofErr w:type="spellEnd"/>
-      <w:r>
-        <w:rPr>
-          <w:sz w:val="24"/>
-          <w:szCs w:val="24"/>
-        </w:rPr>
-        <w:t xml:space="preserve"> un merge y </w:t>
-      </w:r>
-      <w:proofErr w:type="spellStart"/>
-      <w:r>
-        <w:rPr>
-          <w:sz w:val="24"/>
-          <w:szCs w:val="24"/>
-        </w:rPr>
-        <w:t>unir</w:t>
-      </w:r>
-      <w:proofErr w:type="spellEnd"/>
-      <w:r>
-        <w:rPr>
-          <w:sz w:val="24"/>
-          <w:szCs w:val="24"/>
-        </w:rPr>
-        <w:t xml:space="preserve"> </w:t>
-      </w:r>
-      <w:proofErr w:type="spellStart"/>
-      <w:r>
-        <w:rPr>
-          <w:sz w:val="24"/>
-          <w:szCs w:val="24"/>
-        </w:rPr>
-        <w:t>todo</w:t>
-      </w:r>
-      <w:proofErr w:type="spellEnd"/>
-      <w:r>
-        <w:rPr>
-          <w:sz w:val="24"/>
-          <w:szCs w:val="24"/>
-        </w:rPr>
-        <w:t xml:space="preserve"> el </w:t>
-      </w:r>
-      <w:proofErr w:type="spellStart"/>
-      <w:r>
-        <w:rPr>
-          <w:sz w:val="24"/>
-          <w:szCs w:val="24"/>
-        </w:rPr>
-        <w:t>trabajo</w:t>
-      </w:r>
-      <w:proofErr w:type="spellEnd"/>
-      <w:r>
-        <w:rPr>
-          <w:sz w:val="24"/>
-          <w:szCs w:val="24"/>
-        </w:rPr>
-        <w:t xml:space="preserve"> </w:t>
-      </w:r>
-      <w:proofErr w:type="spellStart"/>
-      <w:r>
-        <w:rPr>
-          <w:sz w:val="24"/>
-          <w:szCs w:val="24"/>
-        </w:rPr>
-        <w:t>logrado</w:t>
-      </w:r>
-      <w:proofErr w:type="spellEnd"/>
-      <w:r>
-        <w:rPr>
-          <w:sz w:val="24"/>
-          <w:szCs w:val="24"/>
-        </w:rPr>
-        <w:t>.</w:t>
-      </w:r>
-    </w:p>
-    <w:p>
-      <w:pPr>
-        <w:pStyle w:val="ListParagraph"/>
+      <w:proofErr w:type="gramEnd"/>
+      <w:r>
+        <w:rPr>
+          <w:sz w:val="24"/>
+          <w:szCs w:val="24"/>
+          <w:lang w:val="es-CO"/>
+        </w:rPr>
+        <w:t xml:space="preserve"> cada corto tiempo para así poder trabajar sin conflictos.</w:t>
+      </w:r>
+    </w:p>
+    <w:p>
+      <w:pPr>
+        <w:pStyle w:val="Prrafodelista"/>
         <w:numPr>
           <w:ilvl w:val="0"/>
           <w:numId w:val="1"/>
@@ -583,15 +394,534 @@
         <w:rPr>
           <w:sz w:val="24"/>
           <w:szCs w:val="24"/>
-        </w:rPr>
-      </w:pPr>
-      <w:r>
-        <w:rPr>
-          <w:sz w:val="24"/>
-          <w:szCs w:val="24"/>
+          <w:lang w:val="es-CO"/>
+        </w:rPr>
+      </w:pPr>
+      <w:r>
+        <w:rPr>
+          <w:sz w:val="24"/>
+          <w:szCs w:val="24"/>
+          <w:lang w:val="es-CO"/>
+        </w:rPr>
+        <w:t>¿</w:t>
+      </w:r>
+      <w:r>
+        <w:rPr>
+          <w:sz w:val="24"/>
+          <w:szCs w:val="24"/>
+          <w:lang w:val="es-CO"/>
+        </w:rPr>
+        <w:t xml:space="preserve">Qué es y </w:t>
+      </w:r>
+      <w:proofErr w:type="spellStart"/>
+      <w:r>
+        <w:rPr>
+          <w:sz w:val="24"/>
+          <w:szCs w:val="24"/>
+          <w:lang w:val="es-CO"/>
+        </w:rPr>
+        <w:t>como</w:t>
+      </w:r>
+      <w:proofErr w:type="spellEnd"/>
+      <w:r>
+        <w:rPr>
+          <w:sz w:val="24"/>
+          <w:szCs w:val="24"/>
+          <w:lang w:val="es-CO"/>
+        </w:rPr>
+        <w:t xml:space="preserve"> funciona </w:t>
+      </w:r>
+      <w:r>
+        <w:rPr>
+          <w:lang w:val="es-CO"/>
+        </w:rPr>
+        <w:t>el </w:t>
+      </w:r>
+      <w:proofErr w:type="spellStart"/>
+      <w:r>
+        <w:rPr>
+          <w:lang w:val="es-CO"/>
+        </w:rPr>
+        <w:t>Pull</w:t>
+      </w:r>
+      <w:proofErr w:type="spellEnd"/>
+      <w:r>
+        <w:rPr>
+          <w:lang w:val="es-CO"/>
+        </w:rPr>
+        <w:t xml:space="preserve"> </w:t>
+      </w:r>
+      <w:proofErr w:type="spellStart"/>
+      <w:r>
+        <w:rPr>
+          <w:lang w:val="es-CO"/>
+        </w:rPr>
+        <w:t>Request</w:t>
+      </w:r>
+      <w:proofErr w:type="spellEnd"/>
+      <w:r>
+        <w:rPr>
+          <w:lang w:val="es-CO"/>
+        </w:rPr>
+        <w:t>?</w:t>
+      </w:r>
+    </w:p>
+    <w:p>
+      <w:pPr>
+        <w:pStyle w:val="Prrafodelista"/>
+        <w:ind w:left="1080"/>
+        <w:rPr>
+          <w:sz w:val="24"/>
+          <w:szCs w:val="24"/>
+          <w:lang w:val="es-CO"/>
+        </w:rPr>
+      </w:pPr>
+      <w:r>
+        <w:rPr>
+          <w:sz w:val="24"/>
+          <w:szCs w:val="24"/>
+          <w:lang w:val="es-CO"/>
+        </w:rPr>
+        <w:t xml:space="preserve">Un </w:t>
+      </w:r>
+      <w:proofErr w:type="spellStart"/>
+      <w:r>
+        <w:rPr>
+          <w:sz w:val="24"/>
+          <w:szCs w:val="24"/>
+          <w:lang w:val="es-CO"/>
+        </w:rPr>
+        <w:t>pull</w:t>
+      </w:r>
+      <w:proofErr w:type="spellEnd"/>
+      <w:r>
+        <w:rPr>
+          <w:sz w:val="24"/>
+          <w:szCs w:val="24"/>
+          <w:lang w:val="es-CO"/>
+        </w:rPr>
+        <w:t xml:space="preserve"> </w:t>
+      </w:r>
+      <w:proofErr w:type="spellStart"/>
+      <w:r>
+        <w:rPr>
+          <w:sz w:val="24"/>
+          <w:szCs w:val="24"/>
+          <w:lang w:val="es-CO"/>
+        </w:rPr>
+        <w:t>request</w:t>
+      </w:r>
+      <w:proofErr w:type="spellEnd"/>
+      <w:r>
+        <w:rPr>
+          <w:sz w:val="24"/>
+          <w:szCs w:val="24"/>
+          <w:lang w:val="es-CO"/>
+        </w:rPr>
+        <w:t xml:space="preserve"> es una manera de revisar los cambios que he hecho en mis ramas para poder hacer un </w:t>
+      </w:r>
+      <w:proofErr w:type="spellStart"/>
+      <w:r>
+        <w:rPr>
+          <w:sz w:val="24"/>
+          <w:szCs w:val="24"/>
+          <w:lang w:val="es-CO"/>
+        </w:rPr>
+        <w:t>merge</w:t>
+      </w:r>
+      <w:proofErr w:type="spellEnd"/>
+      <w:r>
+        <w:rPr>
+          <w:sz w:val="24"/>
+          <w:szCs w:val="24"/>
+          <w:lang w:val="es-CO"/>
+        </w:rPr>
+        <w:t xml:space="preserve"> y unir todo el trabajo logrado.</w:t>
+      </w:r>
+    </w:p>
+    <w:p>
+      <w:pPr>
+        <w:pStyle w:val="Prrafodelista"/>
+        <w:ind w:left="1080"/>
+        <w:rPr>
+          <w:sz w:val="24"/>
+          <w:szCs w:val="24"/>
+          <w:lang w:val="es-CO"/>
+        </w:rPr>
+      </w:pPr>
+    </w:p>
+    <w:p>
+      <w:pPr>
+        <w:pStyle w:val="Prrafodelista"/>
+        <w:ind w:left="142"/>
+        <w:rPr>
+          <w:sz w:val="24"/>
+          <w:szCs w:val="24"/>
+          <w:lang w:val="es-CO"/>
+        </w:rPr>
+      </w:pPr>
+      <w:r>
+        <w:rPr>
+          <w:noProof/>
         </w:rPr>
         <w:drawing>
-          <wp:inline distT="0" distB="0" distL="0" distR="0" wp14:anchorId="6F66CF76" wp14:editId="200E3898">
+          <wp:inline distT="0" distB="0" distL="0" distR="0" wp14:anchorId="1AF27929" wp14:editId="4458986D">
+            <wp:extent cx="5943600" cy="1948815"/>
+            <wp:effectExtent l="0" t="0" r="0" b="0"/>
+            <wp:docPr id="607004871" name="Imagen 1"/>
+            <wp:cNvGraphicFramePr>
+              <a:graphicFrameLocks xmlns:a="http://schemas.openxmlformats.org/drawingml/2006/main" noChangeAspect="1"/>
+            </wp:cNvGraphicFramePr>
+            <a:graphic xmlns:a="http://schemas.openxmlformats.org/drawingml/2006/main">
+              <a:graphicData uri="http://schemas.openxmlformats.org/drawingml/2006/picture">
+                <pic:pic xmlns:pic="http://schemas.openxmlformats.org/drawingml/2006/picture">
+                  <pic:nvPicPr>
+                    <pic:cNvPr id="0" name="Picture 1"/>
+                    <pic:cNvPicPr>
+                      <a:picLocks noChangeAspect="1" noChangeArrowheads="1"/>
+                    </pic:cNvPicPr>
+                  </pic:nvPicPr>
+                  <pic:blipFill>
+                    <a:blip r:embed="rId6">
+                      <a:extLst>
+                        <a:ext uri="{28A0092B-C50C-407E-A947-70E740481C1C}">
+                          <a14:useLocalDpi xmlns:a14="http://schemas.microsoft.com/office/drawing/2010/main" val="0"/>
+                        </a:ext>
+                      </a:extLst>
+                    </a:blip>
+                    <a:srcRect/>
+                    <a:stretch>
+                      <a:fillRect/>
+                    </a:stretch>
+                  </pic:blipFill>
+                  <pic:spPr bwMode="auto">
+                    <a:xfrm>
+                      <a:off x="0" y="0"/>
+                      <a:ext cx="5943600" cy="1948815"/>
+                    </a:xfrm>
+                    <a:prstGeom prst="rect">
+                      <a:avLst/>
+                    </a:prstGeom>
+                    <a:noFill/>
+                    <a:ln>
+                      <a:noFill/>
+                    </a:ln>
+                  </pic:spPr>
+                </pic:pic>
+              </a:graphicData>
+            </a:graphic>
+          </wp:inline>
+        </w:drawing>
+      </w:r>
+    </w:p>
+    <w:p>
+      <w:pPr>
+        <w:pStyle w:val="Prrafodelista"/>
+        <w:ind w:left="142"/>
+        <w:rPr>
+          <w:sz w:val="24"/>
+          <w:szCs w:val="24"/>
+          <w:lang w:val="es-CO"/>
+        </w:rPr>
+      </w:pPr>
+    </w:p>
+    <w:p>
+      <w:pPr>
+        <w:pStyle w:val="Prrafodelista"/>
+        <w:ind w:left="426"/>
+        <w:rPr>
+          <w:sz w:val="24"/>
+          <w:szCs w:val="24"/>
+          <w:lang w:val="es-CO"/>
+        </w:rPr>
+      </w:pPr>
+      <w:r>
+        <w:rPr>
+          <w:noProof/>
+        </w:rPr>
+        <w:drawing>
+          <wp:inline distT="0" distB="0" distL="0" distR="0" wp14:anchorId="1E8BA8F3" wp14:editId="276E6882">
+            <wp:extent cx="5562600" cy="1000125"/>
+            <wp:effectExtent l="0" t="0" r="0" b="9525"/>
+            <wp:docPr id="544620562" name="Imagen 3" descr="Texto&#10;&#10;El contenido generado por IA puede ser incorrecto."/>
+            <wp:cNvGraphicFramePr>
+              <a:graphicFrameLocks xmlns:a="http://schemas.openxmlformats.org/drawingml/2006/main" noChangeAspect="1"/>
+            </wp:cNvGraphicFramePr>
+            <a:graphic xmlns:a="http://schemas.openxmlformats.org/drawingml/2006/main">
+              <a:graphicData uri="http://schemas.openxmlformats.org/drawingml/2006/picture">
+                <pic:pic xmlns:pic="http://schemas.openxmlformats.org/drawingml/2006/picture">
+                  <pic:nvPicPr>
+                    <pic:cNvPr id="544620562" name="Imagen 3" descr="Texto&#10;&#10;El contenido generado por IA puede ser incorrecto."/>
+                    <pic:cNvPicPr>
+                      <a:picLocks noChangeAspect="1" noChangeArrowheads="1"/>
+                    </pic:cNvPicPr>
+                  </pic:nvPicPr>
+                  <pic:blipFill>
+                    <a:blip r:embed="rId7">
+                      <a:extLst>
+                        <a:ext uri="{28A0092B-C50C-407E-A947-70E740481C1C}">
+                          <a14:useLocalDpi xmlns:a14="http://schemas.microsoft.com/office/drawing/2010/main" val="0"/>
+                        </a:ext>
+                      </a:extLst>
+                    </a:blip>
+                    <a:srcRect/>
+                    <a:stretch>
+                      <a:fillRect/>
+                    </a:stretch>
+                  </pic:blipFill>
+                  <pic:spPr bwMode="auto">
+                    <a:xfrm>
+                      <a:off x="0" y="0"/>
+                      <a:ext cx="5562600" cy="1000125"/>
+                    </a:xfrm>
+                    <a:prstGeom prst="rect">
+                      <a:avLst/>
+                    </a:prstGeom>
+                    <a:noFill/>
+                    <a:ln>
+                      <a:noFill/>
+                    </a:ln>
+                  </pic:spPr>
+                </pic:pic>
+              </a:graphicData>
+            </a:graphic>
+          </wp:inline>
+        </w:drawing>
+      </w:r>
+    </w:p>
+    <w:p>
+      <w:pPr>
+        <w:pStyle w:val="Prrafodelista"/>
+        <w:ind w:left="0"/>
+        <w:jc w:val="center"/>
+        <w:rPr>
+          <w:sz w:val="24"/>
+          <w:szCs w:val="24"/>
+          <w:lang w:val="es-CO"/>
+        </w:rPr>
+      </w:pPr>
+      <w:r>
+        <w:rPr>
+          <w:noProof/>
+        </w:rPr>
+        <w:lastRenderedPageBreak/>
+        <w:drawing>
+          <wp:inline distT="0" distB="0" distL="0" distR="0" wp14:anchorId="0D245BAD" wp14:editId="3E5E9C3E">
+            <wp:extent cx="2095500" cy="2519690"/>
+            <wp:effectExtent l="0" t="0" r="0" b="0"/>
+            <wp:docPr id="1386819274" name="Imagen 2" descr="Texto, Escala de tiempo&#10;&#10;El contenido generado por IA puede ser incorrecto."/>
+            <wp:cNvGraphicFramePr>
+              <a:graphicFrameLocks xmlns:a="http://schemas.openxmlformats.org/drawingml/2006/main" noChangeAspect="1"/>
+            </wp:cNvGraphicFramePr>
+            <a:graphic xmlns:a="http://schemas.openxmlformats.org/drawingml/2006/main">
+              <a:graphicData uri="http://schemas.openxmlformats.org/drawingml/2006/picture">
+                <pic:pic xmlns:pic="http://schemas.openxmlformats.org/drawingml/2006/picture">
+                  <pic:nvPicPr>
+                    <pic:cNvPr id="1386819274" name="Imagen 2" descr="Texto, Escala de tiempo&#10;&#10;El contenido generado por IA puede ser incorrecto."/>
+                    <pic:cNvPicPr>
+                      <a:picLocks noChangeAspect="1" noChangeArrowheads="1"/>
+                    </pic:cNvPicPr>
+                  </pic:nvPicPr>
+                  <pic:blipFill>
+                    <a:blip r:embed="rId8">
+                      <a:extLst>
+                        <a:ext uri="{28A0092B-C50C-407E-A947-70E740481C1C}">
+                          <a14:useLocalDpi xmlns:a14="http://schemas.microsoft.com/office/drawing/2010/main" val="0"/>
+                        </a:ext>
+                      </a:extLst>
+                    </a:blip>
+                    <a:srcRect/>
+                    <a:stretch>
+                      <a:fillRect/>
+                    </a:stretch>
+                  </pic:blipFill>
+                  <pic:spPr bwMode="auto">
+                    <a:xfrm>
+                      <a:off x="0" y="0"/>
+                      <a:ext cx="2099025" cy="2523928"/>
+                    </a:xfrm>
+                    <a:prstGeom prst="rect">
+                      <a:avLst/>
+                    </a:prstGeom>
+                    <a:noFill/>
+                    <a:ln>
+                      <a:noFill/>
+                    </a:ln>
+                  </pic:spPr>
+                </pic:pic>
+              </a:graphicData>
+            </a:graphic>
+          </wp:inline>
+        </w:drawing>
+      </w:r>
+    </w:p>
+    <w:p>
+      <w:pPr>
+        <w:pStyle w:val="Prrafodelista"/>
+        <w:ind w:left="1080"/>
+        <w:rPr>
+          <w:sz w:val="24"/>
+          <w:szCs w:val="24"/>
+          <w:lang w:val="es-CO"/>
+        </w:rPr>
+      </w:pPr>
+    </w:p>
+    <w:p>
+      <w:pPr>
+        <w:pStyle w:val="Prrafodelista"/>
+        <w:ind w:left="1080"/>
+        <w:jc w:val="center"/>
+        <w:rPr>
+          <w:sz w:val="24"/>
+          <w:szCs w:val="24"/>
+          <w:lang w:val="es-CO"/>
+        </w:rPr>
+      </w:pPr>
+      <w:r>
+        <w:rPr>
+          <w:noProof/>
+        </w:rPr>
+        <w:drawing>
+          <wp:inline distT="0" distB="0" distL="0" distR="0" wp14:anchorId="61D55902" wp14:editId="2700A3EE">
+            <wp:extent cx="4695825" cy="1219200"/>
+            <wp:effectExtent l="0" t="0" r="9525" b="0"/>
+            <wp:docPr id="1479255178" name="Imagen 4" descr="Texto&#10;&#10;El contenido generado por IA puede ser incorrecto."/>
+            <wp:cNvGraphicFramePr>
+              <a:graphicFrameLocks xmlns:a="http://schemas.openxmlformats.org/drawingml/2006/main" noChangeAspect="1"/>
+            </wp:cNvGraphicFramePr>
+            <a:graphic xmlns:a="http://schemas.openxmlformats.org/drawingml/2006/main">
+              <a:graphicData uri="http://schemas.openxmlformats.org/drawingml/2006/picture">
+                <pic:pic xmlns:pic="http://schemas.openxmlformats.org/drawingml/2006/picture">
+                  <pic:nvPicPr>
+                    <pic:cNvPr id="1479255178" name="Imagen 4" descr="Texto&#10;&#10;El contenido generado por IA puede ser incorrecto."/>
+                    <pic:cNvPicPr>
+                      <a:picLocks noChangeAspect="1" noChangeArrowheads="1"/>
+                    </pic:cNvPicPr>
+                  </pic:nvPicPr>
+                  <pic:blipFill>
+                    <a:blip r:embed="rId9">
+                      <a:extLst>
+                        <a:ext uri="{28A0092B-C50C-407E-A947-70E740481C1C}">
+                          <a14:useLocalDpi xmlns:a14="http://schemas.microsoft.com/office/drawing/2010/main" val="0"/>
+                        </a:ext>
+                      </a:extLst>
+                    </a:blip>
+                    <a:srcRect/>
+                    <a:stretch>
+                      <a:fillRect/>
+                    </a:stretch>
+                  </pic:blipFill>
+                  <pic:spPr bwMode="auto">
+                    <a:xfrm>
+                      <a:off x="0" y="0"/>
+                      <a:ext cx="4695825" cy="1219200"/>
+                    </a:xfrm>
+                    <a:prstGeom prst="rect">
+                      <a:avLst/>
+                    </a:prstGeom>
+                    <a:noFill/>
+                    <a:ln>
+                      <a:noFill/>
+                    </a:ln>
+                  </pic:spPr>
+                </pic:pic>
+              </a:graphicData>
+            </a:graphic>
+          </wp:inline>
+        </w:drawing>
+      </w:r>
+    </w:p>
+    <w:p>
+      <w:pPr>
+        <w:pStyle w:val="Prrafodelista"/>
+        <w:ind w:left="1080"/>
+        <w:jc w:val="center"/>
+        <w:rPr>
+          <w:sz w:val="24"/>
+          <w:szCs w:val="24"/>
+          <w:lang w:val="es-CO"/>
+        </w:rPr>
+      </w:pPr>
+    </w:p>
+    <w:p>
+      <w:pPr>
+        <w:pStyle w:val="Prrafodelista"/>
+        <w:ind w:left="0"/>
+        <w:rPr>
+          <w:sz w:val="24"/>
+          <w:szCs w:val="24"/>
+          <w:lang w:val="es-CO"/>
+        </w:rPr>
+      </w:pPr>
+      <w:r>
+        <w:rPr>
+          <w:noProof/>
+        </w:rPr>
+        <w:drawing>
+          <wp:inline distT="0" distB="0" distL="0" distR="0" wp14:anchorId="53AED35E" wp14:editId="4CB43026">
+            <wp:extent cx="5943600" cy="4505325"/>
+            <wp:effectExtent l="0" t="0" r="0" b="9525"/>
+            <wp:docPr id="1159389765" name="Imagen 5" descr="Texto&#10;&#10;El contenido generado por IA puede ser incorrecto."/>
+            <wp:cNvGraphicFramePr>
+              <a:graphicFrameLocks xmlns:a="http://schemas.openxmlformats.org/drawingml/2006/main" noChangeAspect="1"/>
+            </wp:cNvGraphicFramePr>
+            <a:graphic xmlns:a="http://schemas.openxmlformats.org/drawingml/2006/main">
+              <a:graphicData uri="http://schemas.openxmlformats.org/drawingml/2006/picture">
+                <pic:pic xmlns:pic="http://schemas.openxmlformats.org/drawingml/2006/picture">
+                  <pic:nvPicPr>
+                    <pic:cNvPr id="1159389765" name="Imagen 5" descr="Texto&#10;&#10;El contenido generado por IA puede ser incorrecto."/>
+                    <pic:cNvPicPr>
+                      <a:picLocks noChangeAspect="1" noChangeArrowheads="1"/>
+                    </pic:cNvPicPr>
+                  </pic:nvPicPr>
+                  <pic:blipFill>
+                    <a:blip r:embed="rId10">
+                      <a:extLst>
+                        <a:ext uri="{28A0092B-C50C-407E-A947-70E740481C1C}">
+                          <a14:useLocalDpi xmlns:a14="http://schemas.microsoft.com/office/drawing/2010/main" val="0"/>
+                        </a:ext>
+                      </a:extLst>
+                    </a:blip>
+                    <a:srcRect/>
+                    <a:stretch>
+                      <a:fillRect/>
+                    </a:stretch>
+                  </pic:blipFill>
+                  <pic:spPr bwMode="auto">
+                    <a:xfrm>
+                      <a:off x="0" y="0"/>
+                      <a:ext cx="5943600" cy="4505325"/>
+                    </a:xfrm>
+                    <a:prstGeom prst="rect">
+                      <a:avLst/>
+                    </a:prstGeom>
+                    <a:noFill/>
+                    <a:ln>
+                      <a:noFill/>
+                    </a:ln>
+                  </pic:spPr>
+                </pic:pic>
+              </a:graphicData>
+            </a:graphic>
+          </wp:inline>
+        </w:drawing>
+      </w:r>
+    </w:p>
+    <w:p>
+      <w:pPr>
+        <w:jc w:val="center"/>
+        <w:rPr>
+          <w:sz w:val="24"/>
+          <w:szCs w:val="24"/>
+        </w:rPr>
+      </w:pPr>
+      <w:r>
+        <w:rPr>
+          <w:noProof/>
+        </w:rPr>
+        <w:lastRenderedPageBreak/>
+        <w:drawing>
+          <wp:inline distT="0" distB="0" distL="0" distR="0" wp14:anchorId="02A3B930" wp14:editId="5E04254D">
             <wp:extent cx="5943600" cy="2117725"/>
             <wp:effectExtent l="0" t="0" r="0" b="0"/>
             <wp:docPr id="1" name="Picture 1"/>
@@ -606,7 +936,7 @@
                     <pic:cNvPicPr/>
                   </pic:nvPicPr>
                   <pic:blipFill>
-                    <a:blip r:embed="rId5"/>
+                    <a:blip r:embed="rId11"/>
                     <a:stretch>
                       <a:fillRect/>
                     </a:stretch>
@@ -629,44 +959,208 @@
     </w:p>
     <w:p>
       <w:pPr>
-        <w:pStyle w:val="ListParagraph"/>
-        <w:numPr>
-          <w:ilvl w:val="0"/>
-          <w:numId w:val="1"/>
-        </w:numPr>
-        <w:rPr>
-          <w:sz w:val="24"/>
-          <w:szCs w:val="24"/>
-        </w:rPr>
-      </w:pPr>
-      <w:r>
-        <w:rPr>
-          <w:sz w:val="24"/>
-          <w:szCs w:val="24"/>
-        </w:rPr>
-        <w:t>Repository Link:</w:t>
-      </w:r>
-    </w:p>
-    <w:p>
-      <w:pPr>
-        <w:pStyle w:val="ListParagraph"/>
-        <w:ind w:left="1080"/>
-        <w:rPr>
-          <w:sz w:val="24"/>
-          <w:szCs w:val="24"/>
-        </w:rPr>
-      </w:pPr>
-      <w:r>
-        <w:rPr>
-          <w:sz w:val="24"/>
-          <w:szCs w:val="24"/>
-        </w:rPr>
-        <w:t>https://github.com/DannielEU/DOSW.git</w:t>
+        <w:pStyle w:val="Prrafodelista"/>
+        <w:ind w:left="0"/>
+        <w:rPr>
+          <w:sz w:val="24"/>
+          <w:szCs w:val="24"/>
+        </w:rPr>
+      </w:pPr>
+      <w:r>
+        <w:rPr>
+          <w:noProof/>
+        </w:rPr>
+        <w:drawing>
+          <wp:inline distT="0" distB="0" distL="0" distR="0" wp14:anchorId="725AD6FA" wp14:editId="1B3170C8">
+            <wp:extent cx="5943600" cy="2043430"/>
+            <wp:effectExtent l="0" t="0" r="0" b="0"/>
+            <wp:docPr id="1692558598" name="Imagen 6" descr="Interfaz de usuario gráfica, Texto, Aplicación&#10;&#10;El contenido generado por IA puede ser incorrecto."/>
+            <wp:cNvGraphicFramePr>
+              <a:graphicFrameLocks xmlns:a="http://schemas.openxmlformats.org/drawingml/2006/main" noChangeAspect="1"/>
+            </wp:cNvGraphicFramePr>
+            <a:graphic xmlns:a="http://schemas.openxmlformats.org/drawingml/2006/main">
+              <a:graphicData uri="http://schemas.openxmlformats.org/drawingml/2006/picture">
+                <pic:pic xmlns:pic="http://schemas.openxmlformats.org/drawingml/2006/picture">
+                  <pic:nvPicPr>
+                    <pic:cNvPr id="1692558598" name="Imagen 6" descr="Interfaz de usuario gráfica, Texto, Aplicación&#10;&#10;El contenido generado por IA puede ser incorrecto."/>
+                    <pic:cNvPicPr>
+                      <a:picLocks noChangeAspect="1" noChangeArrowheads="1"/>
+                    </pic:cNvPicPr>
+                  </pic:nvPicPr>
+                  <pic:blipFill>
+                    <a:blip r:embed="rId12" cstate="print">
+                      <a:extLst>
+                        <a:ext uri="{28A0092B-C50C-407E-A947-70E740481C1C}">
+                          <a14:useLocalDpi xmlns:a14="http://schemas.microsoft.com/office/drawing/2010/main" val="0"/>
+                        </a:ext>
+                      </a:extLst>
+                    </a:blip>
+                    <a:srcRect/>
+                    <a:stretch>
+                      <a:fillRect/>
+                    </a:stretch>
+                  </pic:blipFill>
+                  <pic:spPr bwMode="auto">
+                    <a:xfrm>
+                      <a:off x="0" y="0"/>
+                      <a:ext cx="5943600" cy="2043430"/>
+                    </a:xfrm>
+                    <a:prstGeom prst="rect">
+                      <a:avLst/>
+                    </a:prstGeom>
+                    <a:noFill/>
+                    <a:ln>
+                      <a:noFill/>
+                    </a:ln>
+                  </pic:spPr>
+                </pic:pic>
+              </a:graphicData>
+            </a:graphic>
+          </wp:inline>
+        </w:drawing>
+      </w:r>
+    </w:p>
+    <w:p>
+      <w:pPr>
+        <w:pStyle w:val="Prrafodelista"/>
+        <w:ind w:left="0"/>
+        <w:rPr>
+          <w:sz w:val="24"/>
+          <w:szCs w:val="24"/>
+        </w:rPr>
+      </w:pPr>
+    </w:p>
+    <w:p>
+      <w:pPr>
+        <w:pStyle w:val="Prrafodelista"/>
+        <w:ind w:left="0"/>
+        <w:rPr>
+          <w:sz w:val="24"/>
+          <w:szCs w:val="24"/>
+          <w:lang w:val="es-CO"/>
+        </w:rPr>
+      </w:pPr>
+      <w:r>
+        <w:rPr>
+          <w:sz w:val="24"/>
+          <w:szCs w:val="24"/>
+          <w:lang w:val="es-CO"/>
+        </w:rPr>
+        <w:t>Por cualquier inco</w:t>
+      </w:r>
+      <w:r>
+        <w:rPr>
+          <w:sz w:val="24"/>
+          <w:szCs w:val="24"/>
+          <w:lang w:val="es-CO"/>
+        </w:rPr>
+        <w:t>nv</w:t>
+      </w:r>
+      <w:r>
+        <w:rPr>
+          <w:sz w:val="24"/>
+          <w:szCs w:val="24"/>
+          <w:lang w:val="es-CO"/>
+        </w:rPr>
+        <w:t>eniente en la p</w:t>
+      </w:r>
+      <w:r>
+        <w:rPr>
+          <w:sz w:val="24"/>
+          <w:szCs w:val="24"/>
+          <w:lang w:val="es-CO"/>
+        </w:rPr>
+        <w:t xml:space="preserve">rimera entrega (14 de agosto) lo subimos en el grupo 1 sin darnos cuenta, siendo nosotros del grupo 3.   </w:t>
+      </w:r>
+      <w:r>
+        <w:rPr>
+          <mc:AlternateContent>
+            <mc:Choice Requires="w16se"/>
+            <mc:Fallback>
+              <w:rFonts w:ascii="Segoe UI Emoji" w:eastAsia="Segoe UI Emoji" w:hAnsi="Segoe UI Emoji" w:cs="Segoe UI Emoji"/>
+            </mc:Fallback>
+          </mc:AlternateContent>
+          <w:sz w:val="24"/>
+          <w:szCs w:val="24"/>
+          <w:lang w:val="es-CO"/>
+        </w:rPr>
+        <mc:AlternateContent>
+          <mc:Choice Requires="w16se">
+            <w16se:symEx w16se:font="Segoe UI Emoji" w16se:char="1F60A"/>
+          </mc:Choice>
+          <mc:Fallback>
+            <w:t>😊</w:t>
+          </mc:Fallback>
+        </mc:AlternateContent>
+      </w:r>
+    </w:p>
+    <w:p>
+      <w:pPr>
+        <w:pStyle w:val="Prrafodelista"/>
+        <w:ind w:left="0"/>
+        <w:rPr>
+          <w:sz w:val="24"/>
+          <w:szCs w:val="24"/>
+          <w:lang w:val="es-CO"/>
+        </w:rPr>
+      </w:pPr>
+      <w:r>
+        <w:rPr>
+          <w:noProof/>
+        </w:rPr>
+        <w:drawing>
+          <wp:inline distT="0" distB="0" distL="0" distR="0" wp14:anchorId="4ECE5B7B" wp14:editId="52645A98">
+            <wp:extent cx="5534025" cy="3830657"/>
+            <wp:effectExtent l="0" t="0" r="0" b="0"/>
+            <wp:docPr id="1093398238" name="Imagen 1" descr="Interfaz de usuario gráfica, Aplicación&#10;&#10;El contenido generado por IA puede ser incorrecto."/>
+            <wp:cNvGraphicFramePr>
+              <a:graphicFrameLocks xmlns:a="http://schemas.openxmlformats.org/drawingml/2006/main" noChangeAspect="1"/>
+            </wp:cNvGraphicFramePr>
+            <a:graphic xmlns:a="http://schemas.openxmlformats.org/drawingml/2006/main">
+              <a:graphicData uri="http://schemas.openxmlformats.org/drawingml/2006/picture">
+                <pic:pic xmlns:pic="http://schemas.openxmlformats.org/drawingml/2006/picture">
+                  <pic:nvPicPr>
+                    <pic:cNvPr id="1093398238" name="Imagen 1" descr="Interfaz de usuario gráfica, Aplicación&#10;&#10;El contenido generado por IA puede ser incorrecto."/>
+                    <pic:cNvPicPr>
+                      <a:picLocks noChangeAspect="1" noChangeArrowheads="1"/>
+                    </pic:cNvPicPr>
+                  </pic:nvPicPr>
+                  <pic:blipFill>
+                    <a:blip r:embed="rId13">
+                      <a:extLst>
+                        <a:ext uri="{28A0092B-C50C-407E-A947-70E740481C1C}">
+                          <a14:useLocalDpi xmlns:a14="http://schemas.microsoft.com/office/drawing/2010/main" val="0"/>
+                        </a:ext>
+                      </a:extLst>
+                    </a:blip>
+                    <a:srcRect/>
+                    <a:stretch>
+                      <a:fillRect/>
+                    </a:stretch>
+                  </pic:blipFill>
+                  <pic:spPr bwMode="auto">
+                    <a:xfrm>
+                      <a:off x="0" y="0"/>
+                      <a:ext cx="5535932" cy="3831977"/>
+                    </a:xfrm>
+                    <a:prstGeom prst="rect">
+                      <a:avLst/>
+                    </a:prstGeom>
+                    <a:noFill/>
+                    <a:ln>
+                      <a:noFill/>
+                    </a:ln>
+                  </pic:spPr>
+                </pic:pic>
+              </a:graphicData>
+            </a:graphic>
+          </wp:inline>
+        </w:drawing>
       </w:r>
     </w:p>
     <w:sectPr>
       <w:pgSz w:w="12240" w:h="15840"/>
-      <w:pgMar w:top="1440" w:right="1440" w:bottom="1440" w:left="1440" w:header="720" w:footer="720" w:gutter="0"/>
+      <w:pgMar w:top="1135" w:right="1440" w:bottom="709" w:left="1440" w:header="720" w:footer="720" w:gutter="0"/>
       <w:cols w:space="720"/>
       <w:docGrid w:linePitch="360"/>
     </w:sectPr>
@@ -675,7 +1169,7 @@
 </file>
 
 <file path=word/numbering.xml><?xml version="1.0" encoding="utf-8"?>
-<w:numbering xmlns:wpc="http://schemas.microsoft.com/office/word/2010/wordprocessingCanvas" xmlns:cx="http://schemas.microsoft.com/office/drawing/2014/chartex" xmlns:cx1="http://schemas.microsoft.com/office/drawing/2015/9/8/chartex" xmlns:cx2="http://schemas.microsoft.com/office/drawing/2015/10/21/chartex" xmlns:cx3="http://schemas.microsoft.com/office/drawing/2016/5/9/chartex" xmlns:cx4="http://schemas.microsoft.com/office/drawing/2016/5/10/chartex" xmlns:cx5="http://schemas.microsoft.com/office/drawing/2016/5/11/chartex" xmlns:cx6="http://schemas.microsoft.com/office/drawing/2016/5/12/chartex" xmlns:cx7="http://schemas.microsoft.com/office/drawing/2016/5/13/chartex" xmlns:cx8="http://schemas.microsoft.com/office/drawing/2016/5/14/chartex" xmlns:mc="http://schemas.openxmlformats.org/markup-compatibility/2006" xmlns:aink="http://schemas.microsoft.com/office/drawing/2016/ink" xmlns:am3d="http://schemas.microsoft.com/office/drawing/2017/model3d" xmlns:o="urn:schemas-microsoft-com:office:office" xmlns:r="http://schemas.openxmlformats.org/officeDocument/2006/relationships" xmlns:m="http://schemas.openxmlformats.org/officeDocument/2006/math" xmlns:v="urn:schemas-microsoft-com:vml" xmlns:wp14="http://schemas.microsoft.com/office/word/2010/wordprocessingDrawing" xmlns:wp="http://schemas.openxmlformats.org/drawingml/2006/wordprocessingDrawing" xmlns:w10="urn:schemas-microsoft-com:office:word" xmlns:w="http://schemas.openxmlformats.org/wordprocessingml/2006/main" xmlns:w14="http://schemas.microsoft.com/office/word/2010/wordml" xmlns:w15="http://schemas.microsoft.com/office/word/2012/wordml" xmlns:w16cid="http://schemas.microsoft.com/office/word/2016/wordml/cid" xmlns:w16se="http://schemas.microsoft.com/office/word/2015/wordml/symex" xmlns:wpg="http://schemas.microsoft.com/office/word/2010/wordprocessingGroup" xmlns:wpi="http://schemas.microsoft.com/office/word/2010/wordprocessingInk" xmlns:wne="http://schemas.microsoft.com/office/word/2006/wordml" xmlns:wps="http://schemas.microsoft.com/office/word/2010/wordprocessingShape" mc:Ignorable="w14 w15 w16se w16cid wp14">
+<w:numbering xmlns:wpc="http://schemas.microsoft.com/office/word/2010/wordprocessingCanvas" xmlns:cx="http://schemas.microsoft.com/office/drawing/2014/chartex" xmlns:cx1="http://schemas.microsoft.com/office/drawing/2015/9/8/chartex" xmlns:cx2="http://schemas.microsoft.com/office/drawing/2015/10/21/chartex" xmlns:cx3="http://schemas.microsoft.com/office/drawing/2016/5/9/chartex" xmlns:cx4="http://schemas.microsoft.com/office/drawing/2016/5/10/chartex" xmlns:cx5="http://schemas.microsoft.com/office/drawing/2016/5/11/chartex" xmlns:cx6="http://schemas.microsoft.com/office/drawing/2016/5/12/chartex" xmlns:cx7="http://schemas.microsoft.com/office/drawing/2016/5/13/chartex" xmlns:cx8="http://schemas.microsoft.com/office/drawing/2016/5/14/chartex" xmlns:mc="http://schemas.openxmlformats.org/markup-compatibility/2006" xmlns:aink="http://schemas.microsoft.com/office/drawing/2016/ink" xmlns:am3d="http://schemas.microsoft.com/office/drawing/2017/model3d" xmlns:o="urn:schemas-microsoft-com:office:office" xmlns:oel="http://schemas.microsoft.com/office/2019/extlst" xmlns:r="http://schemas.openxmlformats.org/officeDocument/2006/relationships" xmlns:m="http://schemas.openxmlformats.org/officeDocument/2006/math" xmlns:v="urn:schemas-microsoft-com:vml" xmlns:wp14="http://schemas.microsoft.com/office/word/2010/wordprocessingDrawing" xmlns:wp="http://schemas.openxmlformats.org/drawingml/2006/wordprocessingDrawing" xmlns:w10="urn:schemas-microsoft-com:office:word" xmlns:w="http://schemas.openxmlformats.org/wordprocessingml/2006/main" xmlns:w14="http://schemas.microsoft.com/office/word/2010/wordml" xmlns:w15="http://schemas.microsoft.com/office/word/2012/wordml" xmlns:w16cex="http://schemas.microsoft.com/office/word/2018/wordml/cex" xmlns:w16cid="http://schemas.microsoft.com/office/word/2016/wordml/cid" xmlns:w16="http://schemas.microsoft.com/office/word/2018/wordml" xmlns:w16du="http://schemas.microsoft.com/office/word/2023/wordml/word16du" xmlns:w16sdtdh="http://schemas.microsoft.com/office/word/2020/wordml/sdtdatahash" xmlns:w16sdtfl="http://schemas.microsoft.com/office/word/2024/wordml/sdtformatlock" xmlns:w16se="http://schemas.microsoft.com/office/word/2015/wordml/symex" xmlns:wpg="http://schemas.microsoft.com/office/word/2010/wordprocessingGroup" xmlns:wpi="http://schemas.microsoft.com/office/word/2010/wordprocessingInk" xmlns:wne="http://schemas.microsoft.com/office/word/2006/wordml" xmlns:wps="http://schemas.microsoft.com/office/word/2010/wordprocessingShape" mc:Ignorable="w14 w15 w16se w16cid w16 w16cex w16sdtdh w16sdtfl w16du wp14">
   <w:abstractNum w:abstractNumId="0" w15:restartNumberingAfterBreak="0">
     <w:nsid w:val="040153D5"/>
     <w:multiLevelType w:val="hybridMultilevel"/>
@@ -685,13 +1179,13 @@
       <w:lvlText w:val="-"/>
       <w:lvlJc w:val="left"/>
       <w:pPr>
-        <w:ind w:left="1080" w:hanging="360"/>
+        <w:ind w:left="1211" w:hanging="360"/>
       </w:pPr>
       <w:rPr>
         <w:rFonts w:ascii="Calibri" w:eastAsiaTheme="minorHAnsi" w:hAnsi="Calibri" w:cs="Calibri" w:hint="default"/>
       </w:rPr>
     </w:lvl>
-    <w:lvl w:ilvl="1" w:tplc="04090003" w:tentative="1">
+    <w:lvl w:ilvl="1" w:tplc="04090003">
       <w:start w:val="1"/>
       <w:numFmt w:val="bullet"/>
       <w:lvlText w:val="o"/>
@@ -788,14 +1282,14 @@
       </w:rPr>
     </w:lvl>
   </w:abstractNum>
-  <w:num w:numId="1">
+  <w:num w:numId="1" w16cid:durableId="577860129">
     <w:abstractNumId w:val="0"/>
   </w:num>
 </w:numbering>
 </file>
 
 <file path=word/styles.xml><?xml version="1.0" encoding="utf-8"?>
-<w:styles xmlns:mc="http://schemas.openxmlformats.org/markup-compatibility/2006" xmlns:r="http://schemas.openxmlformats.org/officeDocument/2006/relationships" xmlns:w="http://schemas.openxmlformats.org/wordprocessingml/2006/main" xmlns:w14="http://schemas.microsoft.com/office/word/2010/wordml" xmlns:w15="http://schemas.microsoft.com/office/word/2012/wordml" xmlns:w16cid="http://schemas.microsoft.com/office/word/2016/wordml/cid" xmlns:w16se="http://schemas.microsoft.com/office/word/2015/wordml/symex" mc:Ignorable="w14 w15 w16se w16cid">
+<w:styles xmlns:mc="http://schemas.openxmlformats.org/markup-compatibility/2006" xmlns:r="http://schemas.openxmlformats.org/officeDocument/2006/relationships" xmlns:w="http://schemas.openxmlformats.org/wordprocessingml/2006/main" xmlns:w14="http://schemas.microsoft.com/office/word/2010/wordml" xmlns:w15="http://schemas.microsoft.com/office/word/2012/wordml" xmlns:w16cex="http://schemas.microsoft.com/office/word/2018/wordml/cex" xmlns:w16cid="http://schemas.microsoft.com/office/word/2016/wordml/cid" xmlns:w16="http://schemas.microsoft.com/office/word/2018/wordml" xmlns:w16du="http://schemas.microsoft.com/office/word/2023/wordml/word16du" xmlns:w16sdtdh="http://schemas.microsoft.com/office/word/2020/wordml/sdtdatahash" xmlns:w16sdtfl="http://schemas.microsoft.com/office/word/2024/wordml/sdtformatlock" xmlns:w16se="http://schemas.microsoft.com/office/word/2015/wordml/symex" mc:Ignorable="w14 w15 w16se w16cid w16 w16cex w16sdtdh w16sdtfl w16du">
   <w:docDefaults>
     <w:rPrDefault>
       <w:rPr>
@@ -811,7 +1305,7 @@
       </w:pPr>
     </w:pPrDefault>
   </w:docDefaults>
-  <w:latentStyles w:defLockedState="0" w:defUIPriority="99" w:defSemiHidden="0" w:defUnhideWhenUsed="0" w:defQFormat="0" w:count="375">
+  <w:latentStyles w:defLockedState="0" w:defUIPriority="99" w:defSemiHidden="0" w:defUnhideWhenUsed="0" w:defQFormat="0" w:count="376">
     <w:lsdException w:name="Normal" w:uiPriority="0" w:qFormat="1"/>
     <w:lsdException w:name="heading 1" w:uiPriority="9" w:qFormat="1"/>
     <w:lsdException w:name="heading 2" w:semiHidden="1" w:uiPriority="9" w:unhideWhenUsed="1" w:qFormat="1"/>
@@ -1187,18 +1681,19 @@
     <w:lsdException w:name="Smart Hyperlink" w:semiHidden="1" w:unhideWhenUsed="1"/>
     <w:lsdException w:name="Hashtag" w:semiHidden="1" w:unhideWhenUsed="1"/>
     <w:lsdException w:name="Unresolved Mention" w:semiHidden="1" w:unhideWhenUsed="1"/>
+    <w:lsdException w:name="Smart Link" w:semiHidden="1" w:unhideWhenUsed="1"/>
   </w:latentStyles>
   <w:style w:type="paragraph" w:default="1" w:styleId="Normal">
     <w:name w:val="Normal"/>
     <w:qFormat/>
   </w:style>
-  <w:style w:type="character" w:default="1" w:styleId="DefaultParagraphFont">
+  <w:style w:type="character" w:default="1" w:styleId="Fuentedeprrafopredeter">
     <w:name w:val="Default Paragraph Font"/>
     <w:uiPriority w:val="1"/>
     <w:semiHidden/>
     <w:unhideWhenUsed/>
   </w:style>
-  <w:style w:type="table" w:default="1" w:styleId="TableNormal">
+  <w:style w:type="table" w:default="1" w:styleId="Tablanormal">
     <w:name w:val="Normal Table"/>
     <w:uiPriority w:val="99"/>
     <w:semiHidden/>
@@ -1213,13 +1708,13 @@
       </w:tblCellMar>
     </w:tblPr>
   </w:style>
-  <w:style w:type="numbering" w:default="1" w:styleId="NoList">
+  <w:style w:type="numbering" w:default="1" w:styleId="Sinlista">
     <w:name w:val="No List"/>
     <w:uiPriority w:val="99"/>
     <w:semiHidden/>
     <w:unhideWhenUsed/>
   </w:style>
-  <w:style w:type="paragraph" w:styleId="ListParagraph">
+  <w:style w:type="paragraph" w:styleId="Prrafodelista">
     <w:name w:val="List Paragraph"/>
     <w:basedOn w:val="Normal"/>
     <w:uiPriority w:val="34"/>
@@ -1229,6 +1724,41 @@
       <w:ind w:left="720"/>
       <w:contextualSpacing/>
     </w:pPr>
+  </w:style>
+  <w:style w:type="character" w:styleId="Hipervnculo">
+    <w:name w:val="Hyperlink"/>
+    <w:basedOn w:val="Fuentedeprrafopredeter"/>
+    <w:uiPriority w:val="99"/>
+    <w:unhideWhenUsed/>
+    <w:rsid w:val="00261540"/>
+    <w:rPr>
+      <w:color w:val="0563C1" w:themeColor="hyperlink"/>
+      <w:u w:val="single"/>
+    </w:rPr>
+  </w:style>
+  <w:style w:type="character" w:styleId="Mencinsinresolver">
+    <w:name w:val="Unresolved Mention"/>
+    <w:basedOn w:val="Fuentedeprrafopredeter"/>
+    <w:uiPriority w:val="99"/>
+    <w:semiHidden/>
+    <w:unhideWhenUsed/>
+    <w:rsid w:val="00261540"/>
+    <w:rPr>
+      <w:color w:val="605E5C"/>
+      <w:shd w:val="clear" w:color="auto" w:fill="E1DFDD"/>
+    </w:rPr>
+  </w:style>
+  <w:style w:type="character" w:styleId="Hipervnculovisitado">
+    <w:name w:val="FollowedHyperlink"/>
+    <w:basedOn w:val="Fuentedeprrafopredeter"/>
+    <w:uiPriority w:val="99"/>
+    <w:semiHidden/>
+    <w:unhideWhenUsed/>
+    <w:rsid w:val="00261540"/>
+    <w:rPr>
+      <w:color w:val="954F72" w:themeColor="followedHyperlink"/>
+      <w:u w:val="single"/>
+    </w:rPr>
   </w:style>
 </w:styles>
 </file>

</xml_diff>

<commit_message>
LAB1 - preguntas y pantallazos
</commit_message>
<xml_diff>
--- a/LAB1.docx
+++ b/LAB1.docx
@@ -78,25 +78,7 @@
           <w:szCs w:val="24"/>
           <w:lang w:val="es-CO"/>
         </w:rPr>
-        <w:t xml:space="preserve">Jared </w:t>
-      </w:r>
-      <w:proofErr w:type="spellStart"/>
-      <w:r>
-        <w:rPr>
-          <w:sz w:val="24"/>
-          <w:szCs w:val="24"/>
-          <w:lang w:val="es-CO"/>
-        </w:rPr>
-        <w:t>Sebastian</w:t>
-      </w:r>
-      <w:proofErr w:type="spellEnd"/>
-      <w:r>
-        <w:rPr>
-          <w:sz w:val="24"/>
-          <w:szCs w:val="24"/>
-          <w:lang w:val="es-CO"/>
-        </w:rPr>
-        <w:t xml:space="preserve"> Farfan </w:t>
+        <w:t xml:space="preserve">Jared Sebastian Farfan </w:t>
       </w:r>
     </w:p>
     <w:p>
@@ -132,7 +114,6 @@
         <w:tab/>
       </w:r>
       <w:hyperlink r:id="rId5" w:history="1">
-        <w:proofErr w:type="spellStart"/>
         <w:r>
           <w:rPr>
             <w:rStyle w:val="Hipervnculo"/>
@@ -157,31 +138,24 @@
           </w:rPr>
           <w:t>positorio</w:t>
         </w:r>
-        <w:proofErr w:type="spellEnd"/>
       </w:hyperlink>
-    </w:p>
-    <w:p>
-      <w:pPr>
-        <w:rPr>
-          <w:sz w:val="24"/>
-          <w:szCs w:val="24"/>
-        </w:rPr>
-      </w:pPr>
-      <w:proofErr w:type="spellStart"/>
-      <w:r>
-        <w:rPr>
-          <w:sz w:val="24"/>
-          <w:szCs w:val="24"/>
-        </w:rPr>
-        <w:t>Preguntas</w:t>
-      </w:r>
-      <w:proofErr w:type="spellEnd"/>
-      <w:r>
-        <w:rPr>
-          <w:sz w:val="24"/>
-          <w:szCs w:val="24"/>
-        </w:rPr>
-        <w:t>:</w:t>
+      <w:r>
+        <w:t>.</w:t>
+      </w:r>
+    </w:p>
+    <w:p>
+      <w:pPr>
+        <w:rPr>
+          <w:sz w:val="24"/>
+          <w:szCs w:val="24"/>
+        </w:rPr>
+      </w:pPr>
+      <w:r>
+        <w:rPr>
+          <w:sz w:val="24"/>
+          <w:szCs w:val="24"/>
+        </w:rPr>
+        <w:t>Preguntas:</w:t>
       </w:r>
     </w:p>
     <w:p>
@@ -201,23 +175,7 @@
           <w:sz w:val="24"/>
           <w:szCs w:val="24"/>
         </w:rPr>
-        <w:t xml:space="preserve">¿Que </w:t>
-      </w:r>
-      <w:proofErr w:type="spellStart"/>
-      <w:r>
-        <w:rPr>
-          <w:sz w:val="24"/>
-          <w:szCs w:val="24"/>
-        </w:rPr>
-        <w:t>sucedió</w:t>
-      </w:r>
-      <w:proofErr w:type="spellEnd"/>
-      <w:r>
-        <w:rPr>
-          <w:sz w:val="24"/>
-          <w:szCs w:val="24"/>
-        </w:rPr>
-        <w:t>?</w:t>
+        <w:t>¿Que sucedió?</w:t>
       </w:r>
     </w:p>
     <w:p>
@@ -266,25 +224,7 @@
           <w:szCs w:val="24"/>
           <w:lang w:val="es-CO"/>
         </w:rPr>
-        <w:t xml:space="preserve">¿Hay una mejor forma de trabajar con </w:t>
-      </w:r>
-      <w:proofErr w:type="spellStart"/>
-      <w:r>
-        <w:rPr>
-          <w:sz w:val="24"/>
-          <w:szCs w:val="24"/>
-          <w:lang w:val="es-CO"/>
-        </w:rPr>
-        <w:t>git</w:t>
-      </w:r>
-      <w:proofErr w:type="spellEnd"/>
-      <w:r>
-        <w:rPr>
-          <w:sz w:val="24"/>
-          <w:szCs w:val="24"/>
-          <w:lang w:val="es-CO"/>
-        </w:rPr>
-        <w:t xml:space="preserve"> para no tener conflictos?</w:t>
+        <w:t>¿Hay una mejor forma de trabajar con git para no tener conflictos?</w:t>
       </w:r>
     </w:p>
     <w:p>
@@ -319,34 +259,7 @@
           <w:szCs w:val="24"/>
           <w:lang w:val="es-CO"/>
         </w:rPr>
-        <w:t xml:space="preserve">jor manera de trabajar con </w:t>
-      </w:r>
-      <w:proofErr w:type="spellStart"/>
-      <w:r>
-        <w:rPr>
-          <w:sz w:val="24"/>
-          <w:szCs w:val="24"/>
-          <w:lang w:val="es-CO"/>
-        </w:rPr>
-        <w:t>github</w:t>
-      </w:r>
-      <w:proofErr w:type="spellEnd"/>
-      <w:r>
-        <w:rPr>
-          <w:sz w:val="24"/>
-          <w:szCs w:val="24"/>
-          <w:lang w:val="es-CO"/>
-        </w:rPr>
-        <w:t xml:space="preserve">, con las ramas, </w:t>
-      </w:r>
-      <w:proofErr w:type="gramStart"/>
-      <w:r>
-        <w:rPr>
-          <w:sz w:val="24"/>
-          <w:szCs w:val="24"/>
-          <w:lang w:val="es-CO"/>
-        </w:rPr>
-        <w:t>haciend</w:t>
+        <w:t>jor manera de trabajar con github, con las ramas, haciend</w:t>
       </w:r>
       <w:r>
         <w:rPr>
@@ -362,26 +275,7 @@
           <w:szCs w:val="24"/>
           <w:lang w:val="es-CO"/>
         </w:rPr>
-        <w:t xml:space="preserve">  </w:t>
-      </w:r>
-      <w:proofErr w:type="spellStart"/>
-      <w:r>
-        <w:rPr>
-          <w:sz w:val="24"/>
-          <w:szCs w:val="24"/>
-          <w:lang w:val="es-CO"/>
-        </w:rPr>
-        <w:t>pull</w:t>
-      </w:r>
-      <w:proofErr w:type="spellEnd"/>
-      <w:proofErr w:type="gramEnd"/>
-      <w:r>
-        <w:rPr>
-          <w:sz w:val="24"/>
-          <w:szCs w:val="24"/>
-          <w:lang w:val="es-CO"/>
-        </w:rPr>
-        <w:t xml:space="preserve"> cada corto tiempo para así poder trabajar sin conflictos.</w:t>
+        <w:t xml:space="preserve">  pull cada corto tiempo para así poder trabajar sin conflictos.</w:t>
       </w:r>
     </w:p>
     <w:p>
@@ -411,59 +305,13 @@
           <w:szCs w:val="24"/>
           <w:lang w:val="es-CO"/>
         </w:rPr>
-        <w:t xml:space="preserve">Qué es y </w:t>
-      </w:r>
-      <w:proofErr w:type="spellStart"/>
-      <w:r>
-        <w:rPr>
-          <w:sz w:val="24"/>
-          <w:szCs w:val="24"/>
-          <w:lang w:val="es-CO"/>
-        </w:rPr>
-        <w:t>como</w:t>
-      </w:r>
-      <w:proofErr w:type="spellEnd"/>
-      <w:r>
-        <w:rPr>
-          <w:sz w:val="24"/>
-          <w:szCs w:val="24"/>
-          <w:lang w:val="es-CO"/>
-        </w:rPr>
-        <w:t xml:space="preserve"> funciona </w:t>
-      </w:r>
-      <w:r>
-        <w:rPr>
-          <w:lang w:val="es-CO"/>
-        </w:rPr>
-        <w:t>el </w:t>
-      </w:r>
-      <w:proofErr w:type="spellStart"/>
-      <w:r>
-        <w:rPr>
-          <w:lang w:val="es-CO"/>
-        </w:rPr>
-        <w:t>Pull</w:t>
-      </w:r>
-      <w:proofErr w:type="spellEnd"/>
-      <w:r>
-        <w:rPr>
-          <w:lang w:val="es-CO"/>
-        </w:rPr>
-        <w:t xml:space="preserve"> </w:t>
-      </w:r>
-      <w:proofErr w:type="spellStart"/>
-      <w:r>
-        <w:rPr>
-          <w:lang w:val="es-CO"/>
-        </w:rPr>
-        <w:t>Request</w:t>
-      </w:r>
-      <w:proofErr w:type="spellEnd"/>
-      <w:r>
-        <w:rPr>
-          <w:lang w:val="es-CO"/>
-        </w:rPr>
-        <w:t>?</w:t>
+        <w:t xml:space="preserve">Qué es y como funciona </w:t>
+      </w:r>
+      <w:r>
+        <w:rPr>
+          <w:lang w:val="es-CO"/>
+        </w:rPr>
+        <w:t>el Pull Request?</w:t>
       </w:r>
     </w:p>
     <w:p>
@@ -482,61 +330,7 @@
           <w:szCs w:val="24"/>
           <w:lang w:val="es-CO"/>
         </w:rPr>
-        <w:t xml:space="preserve">Un </w:t>
-      </w:r>
-      <w:proofErr w:type="spellStart"/>
-      <w:r>
-        <w:rPr>
-          <w:sz w:val="24"/>
-          <w:szCs w:val="24"/>
-          <w:lang w:val="es-CO"/>
-        </w:rPr>
-        <w:t>pull</w:t>
-      </w:r>
-      <w:proofErr w:type="spellEnd"/>
-      <w:r>
-        <w:rPr>
-          <w:sz w:val="24"/>
-          <w:szCs w:val="24"/>
-          <w:lang w:val="es-CO"/>
-        </w:rPr>
-        <w:t xml:space="preserve"> </w:t>
-      </w:r>
-      <w:proofErr w:type="spellStart"/>
-      <w:r>
-        <w:rPr>
-          <w:sz w:val="24"/>
-          <w:szCs w:val="24"/>
-          <w:lang w:val="es-CO"/>
-        </w:rPr>
-        <w:t>request</w:t>
-      </w:r>
-      <w:proofErr w:type="spellEnd"/>
-      <w:r>
-        <w:rPr>
-          <w:sz w:val="24"/>
-          <w:szCs w:val="24"/>
-          <w:lang w:val="es-CO"/>
-        </w:rPr>
-        <w:t xml:space="preserve"> es una manera de revisar los cambios que he hecho en mis ramas para poder hacer un </w:t>
-      </w:r>
-      <w:proofErr w:type="spellStart"/>
-      <w:r>
-        <w:rPr>
-          <w:sz w:val="24"/>
-          <w:szCs w:val="24"/>
-          <w:lang w:val="es-CO"/>
-        </w:rPr>
-        <w:t>merge</w:t>
-      </w:r>
-      <w:proofErr w:type="spellEnd"/>
-      <w:r>
-        <w:rPr>
-          <w:sz w:val="24"/>
-          <w:szCs w:val="24"/>
-          <w:lang w:val="es-CO"/>
-        </w:rPr>
-        <w:t xml:space="preserve"> y unir todo el trabajo logrado.</w:t>
+        <w:t>Un pull request es una manera de revisar los cambios que he hecho en mis ramas para poder hacer un merge y unir todo el trabajo logrado.</w:t>
       </w:r>
     </w:p>
     <w:p>
@@ -971,7 +765,7 @@
           <w:noProof/>
         </w:rPr>
         <w:drawing>
-          <wp:inline distT="0" distB="0" distL="0" distR="0" wp14:anchorId="725AD6FA" wp14:editId="1B3170C8">
+          <wp:inline distT="0" distB="0" distL="0" distR="0" wp14:anchorId="725AD6FA" wp14:editId="694DBD8C">
             <wp:extent cx="5943600" cy="2043430"/>
             <wp:effectExtent l="0" t="0" r="0" b="0"/>
             <wp:docPr id="1692558598" name="Imagen 6" descr="Interfaz de usuario gráfica, Texto, Aplicación&#10;&#10;El contenido generado por IA puede ser incorrecto."/>

</xml_diff>